<commit_message>
Updating team form with info
</commit_message>
<xml_diff>
--- a/devdocs/TeamForm.docx
+++ b/devdocs/TeamForm.docx
@@ -21,12 +21,6 @@
         <w:gridCol w:w="3538"/>
       </w:tblGrid>
       <w:tr>
-        <w:tblPrEx>
-          <w:tblCellMar>
-            <w:top w:w="0" w:type="dxa"/>
-            <w:bottom w:w="0" w:type="dxa"/>
-          </w:tblCellMar>
-        </w:tblPrEx>
         <w:trPr>
           <w:trHeight w:val="700"/>
         </w:trPr>
@@ -72,20 +66,7 @@
                 <w:sz w:val="36"/>
                 <w:szCs w:val="36"/>
               </w:rPr>
-              <w:t>Team Na</w:t>
-            </w:r>
-            <w:bookmarkStart w:id="0" w:name="_GoBack"/>
-            <w:bookmarkEnd w:id="0"/>
-            <w:r>
-              <w:rPr>
-                <w:rFonts w:ascii="Arimo" w:hAnsi="Arimo" w:cs="Calibri"/>
-                <w:b/>
-                <w:bCs/>
-                <w:color w:val="FFFFFF"/>
-                <w:sz w:val="36"/>
-                <w:szCs w:val="36"/>
-              </w:rPr>
-              <w:t>me</w:t>
+              <w:t>Team Name</w:t>
             </w:r>
           </w:p>
         </w:tc>
@@ -102,12 +83,6 @@
         </w:tc>
       </w:tr>
       <w:tr>
-        <w:tblPrEx>
-          <w:tblCellMar>
-            <w:top w:w="0" w:type="dxa"/>
-            <w:bottom w:w="0" w:type="dxa"/>
-          </w:tblCellMar>
-        </w:tblPrEx>
         <w:trPr>
           <w:trHeight w:val="700"/>
         </w:trPr>
@@ -165,12 +140,6 @@
         </w:tc>
       </w:tr>
       <w:tr>
-        <w:tblPrEx>
-          <w:tblCellMar>
-            <w:top w:w="0" w:type="dxa"/>
-            <w:bottom w:w="0" w:type="dxa"/>
-          </w:tblCellMar>
-        </w:tblPrEx>
         <w:trPr>
           <w:trHeight w:val="430"/>
         </w:trPr>
@@ -290,7 +259,7 @@
                 <w:sz w:val="22"/>
                 <w:szCs w:val="22"/>
               </w:rPr>
-              <w:t>First &amp; Last Name</w:t>
+              <w:t>Sean Miller</w:t>
             </w:r>
           </w:p>
         </w:tc>
@@ -335,12 +304,6 @@
         </w:tc>
       </w:tr>
       <w:tr>
-        <w:tblPrEx>
-          <w:tblCellMar>
-            <w:top w:w="0" w:type="dxa"/>
-            <w:bottom w:w="0" w:type="dxa"/>
-          </w:tblCellMar>
-        </w:tblPrEx>
         <w:trPr>
           <w:trHeight w:val="1645"/>
         </w:trPr>
@@ -516,6 +479,66 @@
                 <w:szCs w:val="22"/>
               </w:rPr>
             </w:pPr>
+            <w:r>
+              <w:rPr>
+                <w:noProof/>
+              </w:rPr>
+              <w:drawing>
+                <wp:anchor distT="0" distB="0" distL="114300" distR="114300" simplePos="0" relativeHeight="251659264" behindDoc="1" locked="0" layoutInCell="1" allowOverlap="1" wp14:anchorId="2A84BC9C" wp14:editId="292536AE">
+                  <wp:simplePos x="0" y="0"/>
+                  <wp:positionH relativeFrom="column">
+                    <wp:posOffset>598170</wp:posOffset>
+                  </wp:positionH>
+                  <wp:positionV relativeFrom="page">
+                    <wp:posOffset>0</wp:posOffset>
+                  </wp:positionV>
+                  <wp:extent cx="1173480" cy="1108710"/>
+                  <wp:effectExtent l="0" t="0" r="7620" b="0"/>
+                  <wp:wrapTopAndBottom/>
+                  <wp:docPr id="2" name="Picture 2"/>
+                  <wp:cNvGraphicFramePr>
+                    <a:graphicFrameLocks xmlns:a="http://schemas.openxmlformats.org/drawingml/2006/main" noChangeAspect="1"/>
+                  </wp:cNvGraphicFramePr>
+                  <a:graphic xmlns:a="http://schemas.openxmlformats.org/drawingml/2006/main">
+                    <a:graphicData uri="http://schemas.openxmlformats.org/drawingml/2006/picture">
+                      <pic:pic xmlns:pic="http://schemas.openxmlformats.org/drawingml/2006/picture">
+                        <pic:nvPicPr>
+                          <pic:cNvPr id="1" name=""/>
+                          <pic:cNvPicPr/>
+                        </pic:nvPicPr>
+                        <pic:blipFill>
+                          <a:blip r:embed="rId8">
+                            <a:extLst>
+                              <a:ext uri="{28A0092B-C50C-407E-A947-70E740481C1C}">
+                                <a14:useLocalDpi xmlns:a14="http://schemas.microsoft.com/office/drawing/2010/main" val="0"/>
+                              </a:ext>
+                            </a:extLst>
+                          </a:blip>
+                          <a:stretch>
+                            <a:fillRect/>
+                          </a:stretch>
+                        </pic:blipFill>
+                        <pic:spPr>
+                          <a:xfrm>
+                            <a:off x="0" y="0"/>
+                            <a:ext cx="1173480" cy="1108710"/>
+                          </a:xfrm>
+                          <a:prstGeom prst="rect">
+                            <a:avLst/>
+                          </a:prstGeom>
+                        </pic:spPr>
+                      </pic:pic>
+                    </a:graphicData>
+                  </a:graphic>
+                  <wp14:sizeRelH relativeFrom="margin">
+                    <wp14:pctWidth>0</wp14:pctWidth>
+                  </wp14:sizeRelH>
+                  <wp14:sizeRelV relativeFrom="margin">
+                    <wp14:pctHeight>0</wp14:pctHeight>
+                  </wp14:sizeRelV>
+                </wp:anchor>
+              </w:drawing>
+            </w:r>
           </w:p>
         </w:tc>
         <w:tc>
@@ -550,12 +573,6 @@
         </w:tc>
       </w:tr>
       <w:tr>
-        <w:tblPrEx>
-          <w:tblCellMar>
-            <w:top w:w="0" w:type="dxa"/>
-            <w:bottom w:w="0" w:type="dxa"/>
-          </w:tblCellMar>
-        </w:tblPrEx>
         <w:tc>
           <w:tcPr>
             <w:tcW w:w="2835" w:type="dxa"/>
@@ -665,6 +682,15 @@
                 <w:szCs w:val="22"/>
               </w:rPr>
             </w:pPr>
+            <w:r>
+              <w:rPr>
+                <w:rFonts w:ascii="Arimo" w:hAnsi="Arimo" w:cs="Calibri"/>
+                <w:b/>
+                <w:sz w:val="22"/>
+                <w:szCs w:val="22"/>
+              </w:rPr>
+              <w:t>TBD</w:t>
+            </w:r>
           </w:p>
         </w:tc>
         <w:tc>
@@ -699,12 +725,6 @@
         </w:tc>
       </w:tr>
       <w:tr>
-        <w:tblPrEx>
-          <w:tblCellMar>
-            <w:top w:w="0" w:type="dxa"/>
-            <w:bottom w:w="0" w:type="dxa"/>
-          </w:tblCellMar>
-        </w:tblPrEx>
         <w:tc>
           <w:tcPr>
             <w:tcW w:w="2835" w:type="dxa"/>
@@ -814,6 +834,24 @@
                 <w:szCs w:val="22"/>
               </w:rPr>
             </w:pPr>
+            <w:r>
+              <w:rPr>
+                <w:rFonts w:ascii="Arimo" w:hAnsi="Arimo" w:cs="Calibri"/>
+                <w:b/>
+                <w:sz w:val="22"/>
+                <w:szCs w:val="22"/>
+              </w:rPr>
+              <w:t>From my background in data engineering I hope to contribute by operationalizing any solutions we propose</w:t>
+            </w:r>
+            <w:r>
+              <w:rPr>
+                <w:rFonts w:ascii="Arimo" w:hAnsi="Arimo" w:cs="Calibri"/>
+                <w:b/>
+                <w:sz w:val="22"/>
+                <w:szCs w:val="22"/>
+              </w:rPr>
+              <w:t>.</w:t>
+            </w:r>
           </w:p>
         </w:tc>
         <w:tc>
@@ -848,12 +886,6 @@
         </w:tc>
       </w:tr>
       <w:tr>
-        <w:tblPrEx>
-          <w:tblCellMar>
-            <w:top w:w="0" w:type="dxa"/>
-            <w:bottom w:w="0" w:type="dxa"/>
-          </w:tblCellMar>
-        </w:tblPrEx>
         <w:trPr>
           <w:trHeight w:val="1042"/>
         </w:trPr>
@@ -963,6 +995,15 @@
                 <w:szCs w:val="22"/>
               </w:rPr>
             </w:pPr>
+            <w:r>
+              <w:rPr>
+                <w:rFonts w:ascii="Arimo" w:hAnsi="Arimo" w:cs="Calibri"/>
+                <w:b/>
+                <w:sz w:val="22"/>
+                <w:szCs w:val="22"/>
+              </w:rPr>
+              <w:t>I hope to gain an understanding of signal processing techniques for audio that I can apply to domains outside flight data.</w:t>
+            </w:r>
           </w:p>
         </w:tc>
         <w:tc>
@@ -996,12 +1037,6 @@
         </w:tc>
       </w:tr>
       <w:tr>
-        <w:tblPrEx>
-          <w:tblCellMar>
-            <w:top w:w="0" w:type="dxa"/>
-            <w:bottom w:w="0" w:type="dxa"/>
-          </w:tblCellMar>
-        </w:tblPrEx>
         <w:trPr>
           <w:trHeight w:val="1042"/>
         </w:trPr>
@@ -1114,6 +1149,26 @@
                 <w:szCs w:val="22"/>
               </w:rPr>
             </w:pPr>
+            <w:r>
+              <w:rPr>
+                <w:rFonts w:ascii="Arimo" w:hAnsi="Arimo" w:cs="Calibri"/>
+                <w:b/>
+                <w:sz w:val="22"/>
+                <w:szCs w:val="22"/>
+              </w:rPr>
+              <w:t>Evenings during the we</w:t>
+            </w:r>
+            <w:bookmarkStart w:id="0" w:name="_GoBack"/>
+            <w:bookmarkEnd w:id="0"/>
+            <w:r>
+              <w:rPr>
+                <w:rFonts w:ascii="Arimo" w:hAnsi="Arimo" w:cs="Calibri"/>
+                <w:b/>
+                <w:sz w:val="22"/>
+                <w:szCs w:val="22"/>
+              </w:rPr>
+              <w:t>ek, all day on the weekend.</w:t>
+            </w:r>
           </w:p>
         </w:tc>
         <w:tc>
@@ -1148,12 +1203,6 @@
         </w:tc>
       </w:tr>
       <w:tr>
-        <w:tblPrEx>
-          <w:tblCellMar>
-            <w:top w:w="0" w:type="dxa"/>
-            <w:bottom w:w="0" w:type="dxa"/>
-          </w:tblCellMar>
-        </w:tblPrEx>
         <w:trPr>
           <w:trHeight w:val="601"/>
         </w:trPr>
@@ -1266,6 +1315,15 @@
                 <w:szCs w:val="22"/>
               </w:rPr>
             </w:pPr>
+            <w:r>
+              <w:rPr>
+                <w:rFonts w:ascii="Arimo" w:hAnsi="Arimo" w:cs="Calibri"/>
+                <w:b/>
+                <w:sz w:val="22"/>
+                <w:szCs w:val="22"/>
+              </w:rPr>
+              <w:t>Text, Slack or e-mail are the easiest way to reach me. My work schedule is flexible if given sufficient notification to schedule time off.</w:t>
+            </w:r>
           </w:p>
         </w:tc>
         <w:tc>
@@ -1300,12 +1358,6 @@
         </w:tc>
       </w:tr>
       <w:tr>
-        <w:tblPrEx>
-          <w:tblCellMar>
-            <w:top w:w="0" w:type="dxa"/>
-            <w:bottom w:w="0" w:type="dxa"/>
-          </w:tblCellMar>
-        </w:tblPrEx>
         <w:trPr>
           <w:trHeight w:val="880"/>
         </w:trPr>
@@ -1515,36 +1567,7 @@
           <w:b/>
         </w:rPr>
         <w:br/>
-      </w:r>
-      <w:r>
-        <w:rPr>
-          <w:rFonts w:ascii="Arimo" w:hAnsi="Arimo" w:cs="Calibri"/>
-          <w:b/>
-        </w:rPr>
-        <w:t xml:space="preserve">What is your team structure?  (This could be 'hierarchical' – one person is the team lead, the others follow, 'flat' – each team </w:t>
-      </w:r>
-      <w:r>
-        <w:rPr>
-          <w:rFonts w:ascii="Arimo" w:hAnsi="Arimo" w:cs="Calibri"/>
-          <w:b/>
-        </w:rPr>
-        <w:t xml:space="preserve">member has an identical role to each other team member, or 'siloed' – each team member has an area of </w:t>
-      </w:r>
-      <w:proofErr w:type="gramStart"/>
-      <w:r>
-        <w:rPr>
-          <w:rFonts w:ascii="Arimo" w:hAnsi="Arimo" w:cs="Calibri"/>
-          <w:b/>
-        </w:rPr>
-        <w:t>responsibility, and</w:t>
-      </w:r>
-      <w:proofErr w:type="gramEnd"/>
-      <w:r>
-        <w:rPr>
-          <w:rFonts w:ascii="Arimo" w:hAnsi="Arimo" w:cs="Calibri"/>
-          <w:b/>
-        </w:rPr>
-        <w:t xml:space="preserve"> owns that area.)</w:t>
+        <w:t>What is your team structure?  (This could be 'hierarchical' – one person is the team lead, the others follow, 'flat' – each team member has an identical role to each other team member, or 'siloed' – each team member has an area of responsibility, and owns that area.)</w:t>
       </w:r>
     </w:p>
     <w:p>
@@ -1740,14 +1763,7 @@
           <w:rFonts w:ascii="Arimo" w:hAnsi="Arimo" w:cs="Calibri"/>
           <w:b/>
         </w:rPr>
-        <w:t>What is</w:t>
-      </w:r>
-      <w:r>
-        <w:rPr>
-          <w:rFonts w:ascii="Arimo" w:hAnsi="Arimo" w:cs="Calibri"/>
-          <w:b/>
-        </w:rPr>
-        <w:t xml:space="preserve"> your team's approach to conflict resolution?</w:t>
+        <w:t>What is your team's approach to conflict resolution?</w:t>
       </w:r>
     </w:p>
     <w:p>
@@ -1860,7 +1876,6 @@
           <w:color w:val="000000"/>
           <w:szCs w:val="36"/>
         </w:rPr>
-        <w:lastRenderedPageBreak/>
         <w:t>Environmental Noise Contamination Detector</w:t>
       </w:r>
     </w:p>

</xml_diff>

<commit_message>
Added my changes to the team doc
</commit_message>
<xml_diff>
--- a/devdocs/TeamForm.docx
+++ b/devdocs/TeamForm.docx
@@ -300,8 +300,6 @@
               </w:rPr>
               <w:t>Rahul Birmiwal</w:t>
             </w:r>
-            <w:bookmarkStart w:id="0" w:name="_GoBack"/>
-            <w:bookmarkEnd w:id="0"/>
           </w:p>
         </w:tc>
       </w:tr>
@@ -571,6 +569,56 @@
                 <w:szCs w:val="22"/>
               </w:rPr>
             </w:pPr>
+            <w:r>
+              <w:rPr>
+                <w:rFonts w:ascii="Arimo" w:hAnsi="Arimo" w:cs="Calibri"/>
+                <w:b/>
+                <w:noProof/>
+                <w:sz w:val="22"/>
+                <w:szCs w:val="22"/>
+              </w:rPr>
+              <w:drawing>
+                <wp:inline distT="0" distB="0" distL="0" distR="0" wp14:anchorId="4129CA8F" wp14:editId="21507EB9">
+                  <wp:extent cx="571500" cy="1163411"/>
+                  <wp:effectExtent l="0" t="0" r="0" b="5080"/>
+                  <wp:docPr id="3" name="Picture 3"/>
+                  <wp:cNvGraphicFramePr>
+                    <a:graphicFrameLocks xmlns:a="http://schemas.openxmlformats.org/drawingml/2006/main" noChangeAspect="1"/>
+                  </wp:cNvGraphicFramePr>
+                  <a:graphic xmlns:a="http://schemas.openxmlformats.org/drawingml/2006/main">
+                    <a:graphicData uri="http://schemas.openxmlformats.org/drawingml/2006/picture">
+                      <pic:pic xmlns:pic="http://schemas.openxmlformats.org/drawingml/2006/picture">
+                        <pic:nvPicPr>
+                          <pic:cNvPr id="3" name="fullsizeoutput_3ae.jpeg"/>
+                          <pic:cNvPicPr/>
+                        </pic:nvPicPr>
+                        <pic:blipFill>
+                          <a:blip r:embed="rId9">
+                            <a:extLst>
+                              <a:ext uri="{28A0092B-C50C-407E-A947-70E740481C1C}">
+                                <a14:useLocalDpi xmlns:a14="http://schemas.microsoft.com/office/drawing/2010/main" val="0"/>
+                              </a:ext>
+                            </a:extLst>
+                          </a:blip>
+                          <a:stretch>
+                            <a:fillRect/>
+                          </a:stretch>
+                        </pic:blipFill>
+                        <pic:spPr>
+                          <a:xfrm>
+                            <a:off x="0" y="0"/>
+                            <a:ext cx="574396" cy="1169305"/>
+                          </a:xfrm>
+                          <a:prstGeom prst="rect">
+                            <a:avLst/>
+                          </a:prstGeom>
+                        </pic:spPr>
+                      </pic:pic>
+                    </a:graphicData>
+                  </a:graphic>
+                </wp:inline>
+              </w:drawing>
+            </w:r>
           </w:p>
         </w:tc>
       </w:tr>
@@ -640,7 +688,6 @@
               <w:ind w:left="0" w:firstLine="0"/>
               <w:rPr>
                 <w:rFonts w:ascii="Arimo" w:hAnsi="Arimo" w:cs="Calibri"/>
-                <w:b/>
                 <w:sz w:val="22"/>
                 <w:szCs w:val="22"/>
               </w:rPr>
@@ -648,7 +695,6 @@
             <w:r>
               <w:rPr>
                 <w:rFonts w:ascii="Arimo" w:hAnsi="Arimo" w:cs="Calibri"/>
-                <w:b/>
                 <w:sz w:val="22"/>
                 <w:szCs w:val="22"/>
               </w:rPr>
@@ -679,7 +725,6 @@
               <w:ind w:left="0" w:firstLine="0"/>
               <w:rPr>
                 <w:rFonts w:ascii="Arimo" w:hAnsi="Arimo" w:cs="Calibri"/>
-                <w:b/>
                 <w:sz w:val="22"/>
                 <w:szCs w:val="22"/>
               </w:rPr>
@@ -687,7 +732,6 @@
             <w:r>
               <w:rPr>
                 <w:rFonts w:ascii="Arimo" w:hAnsi="Arimo" w:cs="Calibri"/>
-                <w:b/>
                 <w:sz w:val="22"/>
                 <w:szCs w:val="22"/>
               </w:rPr>
@@ -718,13 +762,33 @@
               <w:ind w:left="0" w:firstLine="0"/>
               <w:rPr>
                 <w:rFonts w:ascii="Arimo" w:hAnsi="Arimo" w:cs="Calibri"/>
-                <w:b/>
-                <w:sz w:val="22"/>
-                <w:szCs w:val="22"/>
-              </w:rPr>
-            </w:pPr>
-          </w:p>
-        </w:tc>
+                <w:sz w:val="22"/>
+                <w:szCs w:val="22"/>
+              </w:rPr>
+            </w:pPr>
+            <w:hyperlink r:id="rId10" w:history="1">
+              <w:r>
+                <w:rPr>
+                  <w:rStyle w:val="Hyperlink"/>
+                  <w:rFonts w:ascii="Arimo" w:hAnsi="Arimo" w:cs="Calibri"/>
+                  <w:sz w:val="22"/>
+                  <w:szCs w:val="22"/>
+                </w:rPr>
+                <w:t>rrbirmiw@uw.edu</w:t>
+              </w:r>
+            </w:hyperlink>
+            <w:r>
+              <w:rPr>
+                <w:rFonts w:ascii="Arimo" w:hAnsi="Arimo" w:cs="Calibri"/>
+                <w:sz w:val="22"/>
+                <w:szCs w:val="22"/>
+              </w:rPr>
+              <w:t xml:space="preserve"> | Rahul B (Slack)</w:t>
+            </w:r>
+          </w:p>
+        </w:tc>
+        <w:bookmarkStart w:id="0" w:name="_GoBack"/>
+        <w:bookmarkEnd w:id="0"/>
       </w:tr>
       <w:tr>
         <w:tc>
@@ -792,7 +856,6 @@
               <w:ind w:left="0" w:firstLine="0"/>
               <w:rPr>
                 <w:rFonts w:ascii="Arimo" w:hAnsi="Arimo" w:cs="Calibri"/>
-                <w:b/>
                 <w:sz w:val="22"/>
                 <w:szCs w:val="22"/>
               </w:rPr>
@@ -800,7 +863,6 @@
             <w:r>
               <w:rPr>
                 <w:rFonts w:ascii="Arimo" w:hAnsi="Arimo" w:cs="Calibri"/>
-                <w:b/>
                 <w:sz w:val="22"/>
                 <w:szCs w:val="22"/>
               </w:rPr>
@@ -831,7 +893,6 @@
               <w:ind w:left="0" w:firstLine="0"/>
               <w:rPr>
                 <w:rFonts w:ascii="Arimo" w:hAnsi="Arimo" w:cs="Calibri"/>
-                <w:b/>
                 <w:sz w:val="22"/>
                 <w:szCs w:val="22"/>
               </w:rPr>
@@ -839,7 +900,6 @@
             <w:r>
               <w:rPr>
                 <w:rFonts w:ascii="Arimo" w:hAnsi="Arimo" w:cs="Calibri"/>
-                <w:b/>
                 <w:sz w:val="22"/>
                 <w:szCs w:val="22"/>
               </w:rPr>
@@ -848,7 +908,6 @@
             <w:r>
               <w:rPr>
                 <w:rFonts w:ascii="Arimo" w:hAnsi="Arimo" w:cs="Calibri"/>
-                <w:b/>
                 <w:sz w:val="22"/>
                 <w:szCs w:val="22"/>
               </w:rPr>
@@ -879,11 +938,18 @@
               <w:ind w:left="0" w:firstLine="0"/>
               <w:rPr>
                 <w:rFonts w:ascii="Arimo" w:hAnsi="Arimo" w:cs="Calibri"/>
-                <w:b/>
-                <w:sz w:val="22"/>
-                <w:szCs w:val="22"/>
-              </w:rPr>
-            </w:pPr>
+                <w:sz w:val="22"/>
+                <w:szCs w:val="22"/>
+              </w:rPr>
+            </w:pPr>
+            <w:r>
+              <w:rPr>
+                <w:rFonts w:ascii="Arimo" w:hAnsi="Arimo" w:cs="Calibri"/>
+                <w:sz w:val="22"/>
+                <w:szCs w:val="22"/>
+              </w:rPr>
+              <w:t xml:space="preserve">Bring dual set of skills in firstly, extensive (undergraduate degree) in signal processing, FFT algorithms. Secondly: programming experience both object-oriented principles, as well as for machine-learning purposes. Also enjoys working on data visualization </w:t>
+            </w:r>
           </w:p>
         </w:tc>
       </w:tr>
@@ -954,7 +1020,6 @@
               <w:ind w:left="0" w:firstLine="0"/>
               <w:rPr>
                 <w:rFonts w:ascii="Arimo" w:hAnsi="Arimo" w:cs="Calibri"/>
-                <w:b/>
                 <w:sz w:val="22"/>
                 <w:szCs w:val="22"/>
               </w:rPr>
@@ -962,7 +1027,6 @@
             <w:r>
               <w:rPr>
                 <w:rFonts w:ascii="Arimo" w:hAnsi="Arimo" w:cs="Calibri"/>
-                <w:b/>
                 <w:sz w:val="22"/>
                 <w:szCs w:val="22"/>
               </w:rPr>
@@ -992,7 +1056,6 @@
               <w:ind w:left="0" w:firstLine="0"/>
               <w:rPr>
                 <w:rFonts w:ascii="Arimo" w:hAnsi="Arimo" w:cs="Calibri"/>
-                <w:b/>
                 <w:sz w:val="22"/>
                 <w:szCs w:val="22"/>
               </w:rPr>
@@ -1000,7 +1063,6 @@
             <w:r>
               <w:rPr>
                 <w:rFonts w:ascii="Arimo" w:hAnsi="Arimo" w:cs="Calibri"/>
-                <w:b/>
                 <w:sz w:val="22"/>
                 <w:szCs w:val="22"/>
               </w:rPr>
@@ -1030,11 +1092,18 @@
               <w:ind w:left="0" w:firstLine="0"/>
               <w:rPr>
                 <w:rFonts w:ascii="Arimo" w:hAnsi="Arimo" w:cs="Calibri"/>
-                <w:b/>
-                <w:sz w:val="22"/>
-                <w:szCs w:val="22"/>
-              </w:rPr>
-            </w:pPr>
+                <w:sz w:val="22"/>
+                <w:szCs w:val="22"/>
+              </w:rPr>
+            </w:pPr>
+            <w:r>
+              <w:rPr>
+                <w:rFonts w:ascii="Arimo" w:hAnsi="Arimo" w:cs="Calibri"/>
+                <w:sz w:val="22"/>
+                <w:szCs w:val="22"/>
+              </w:rPr>
+              <w:t xml:space="preserve">I hope to learn about novel methods in translating acoustic signal data into an optimal set of covariates for ML/classification. Hope to learn about short-term Fourier Transform for audio analysis, and RNN/LSTM neural networks. </w:t>
+            </w:r>
           </w:p>
         </w:tc>
       </w:tr>
@@ -1107,7 +1176,6 @@
               <w:ind w:left="0" w:firstLine="0"/>
               <w:rPr>
                 <w:rFonts w:ascii="Arimo" w:hAnsi="Arimo" w:cs="Calibri"/>
-                <w:b/>
                 <w:sz w:val="22"/>
                 <w:szCs w:val="22"/>
               </w:rPr>
@@ -1115,7 +1183,6 @@
             <w:r>
               <w:rPr>
                 <w:rFonts w:ascii="Arimo" w:hAnsi="Arimo" w:cs="Calibri"/>
-                <w:b/>
                 <w:sz w:val="22"/>
                 <w:szCs w:val="22"/>
               </w:rPr>
@@ -1146,7 +1213,6 @@
               <w:ind w:left="0" w:firstLine="0"/>
               <w:rPr>
                 <w:rFonts w:ascii="Arimo" w:hAnsi="Arimo" w:cs="Calibri"/>
-                <w:b/>
                 <w:sz w:val="22"/>
                 <w:szCs w:val="22"/>
               </w:rPr>
@@ -1154,7 +1220,6 @@
             <w:r>
               <w:rPr>
                 <w:rFonts w:ascii="Arimo" w:hAnsi="Arimo" w:cs="Calibri"/>
-                <w:b/>
                 <w:sz w:val="22"/>
                 <w:szCs w:val="22"/>
               </w:rPr>
@@ -1185,11 +1250,18 @@
               <w:ind w:left="0" w:firstLine="0"/>
               <w:rPr>
                 <w:rFonts w:ascii="Arimo" w:hAnsi="Arimo" w:cs="Calibri"/>
-                <w:b/>
-                <w:sz w:val="22"/>
-                <w:szCs w:val="22"/>
-              </w:rPr>
-            </w:pPr>
+                <w:sz w:val="22"/>
+                <w:szCs w:val="22"/>
+              </w:rPr>
+            </w:pPr>
+            <w:r>
+              <w:rPr>
+                <w:rFonts w:ascii="Arimo" w:hAnsi="Arimo" w:cs="Calibri"/>
+                <w:sz w:val="22"/>
+                <w:szCs w:val="22"/>
+              </w:rPr>
+              <w:t xml:space="preserve">All day on weekends (weekends preferred), Friday morning and afternoon. </w:t>
+            </w:r>
           </w:p>
         </w:tc>
       </w:tr>
@@ -1262,7 +1334,6 @@
               <w:ind w:left="0" w:firstLine="0"/>
               <w:rPr>
                 <w:rFonts w:ascii="Arimo" w:hAnsi="Arimo" w:cs="Calibri"/>
-                <w:b/>
                 <w:sz w:val="22"/>
                 <w:szCs w:val="22"/>
               </w:rPr>
@@ -1270,7 +1341,6 @@
             <w:r>
               <w:rPr>
                 <w:rFonts w:ascii="Arimo" w:hAnsi="Arimo" w:cs="Calibri"/>
-                <w:b/>
                 <w:sz w:val="22"/>
                 <w:szCs w:val="22"/>
               </w:rPr>
@@ -1301,7 +1371,6 @@
               <w:ind w:left="0" w:firstLine="0"/>
               <w:rPr>
                 <w:rFonts w:ascii="Arimo" w:hAnsi="Arimo" w:cs="Calibri"/>
-                <w:b/>
                 <w:sz w:val="22"/>
                 <w:szCs w:val="22"/>
               </w:rPr>
@@ -1309,11 +1378,19 @@
             <w:r>
               <w:rPr>
                 <w:rFonts w:ascii="Arimo" w:hAnsi="Arimo" w:cs="Calibri"/>
-                <w:b/>
-                <w:sz w:val="22"/>
-                <w:szCs w:val="22"/>
-              </w:rPr>
-              <w:t>Text, Slack or e-mail are the easiest way to reach me. My work schedule is flexible if given sufficient notification to schedule time off.</w:t>
+                <w:sz w:val="22"/>
+                <w:szCs w:val="22"/>
+              </w:rPr>
+              <w:t xml:space="preserve">Text, Slack or e-mail are the easiest way to reach me. My work schedule is flexible if </w:t>
+            </w:r>
+            <w:r>
+              <w:rPr>
+                <w:rFonts w:ascii="Arimo" w:hAnsi="Arimo" w:cs="Calibri"/>
+                <w:sz w:val="22"/>
+                <w:szCs w:val="22"/>
+              </w:rPr>
+              <w:lastRenderedPageBreak/>
+              <w:t>given sufficient notification to schedule time off.</w:t>
             </w:r>
           </w:p>
         </w:tc>
@@ -1340,11 +1417,19 @@
               <w:ind w:left="0" w:firstLine="0"/>
               <w:rPr>
                 <w:rFonts w:ascii="Arimo" w:hAnsi="Arimo" w:cs="Calibri"/>
-                <w:b/>
-                <w:sz w:val="22"/>
-                <w:szCs w:val="22"/>
-              </w:rPr>
-            </w:pPr>
+                <w:sz w:val="22"/>
+                <w:szCs w:val="22"/>
+              </w:rPr>
+            </w:pPr>
+            <w:r>
+              <w:rPr>
+                <w:rFonts w:ascii="Arimo" w:hAnsi="Arimo" w:cs="Calibri"/>
+                <w:sz w:val="22"/>
+                <w:szCs w:val="22"/>
+              </w:rPr>
+              <w:lastRenderedPageBreak/>
+              <w:t xml:space="preserve">Text or email preferred. I am taking three courses this quarter (Tu-Thur ~5-9 PM) each. </w:t>
+            </w:r>
           </w:p>
         </w:tc>
       </w:tr>
@@ -1493,72 +1578,159 @@
           <w:b/>
         </w:rPr>
       </w:pPr>
+      <w:r>
+        <w:rPr>
+          <w:rFonts w:ascii="Arimo" w:hAnsi="Arimo" w:cs="Calibri"/>
+          <w:b/>
+        </w:rPr>
+        <w:t>Additional Questions:</w:t>
+      </w:r>
+      <w:r>
+        <w:rPr>
+          <w:rFonts w:ascii="Arimo" w:hAnsi="Arimo" w:cs="Calibri"/>
+          <w:b/>
+        </w:rPr>
+        <w:br/>
+      </w:r>
+      <w:r>
+        <w:rPr>
+          <w:rFonts w:ascii="Arimo" w:hAnsi="Arimo" w:cs="Calibri"/>
+          <w:b/>
+        </w:rPr>
+        <w:br/>
+        <w:t>What is your team structure?  (This could be 'hierarchical' – one person is the team lead, the others follow, 'flat' – each team member has an identical role to each other team member, or 'siloed' – each team member has an area of responsibility, and owns that area.)</w:t>
+      </w:r>
     </w:p>
     <w:p>
       <w:pPr>
         <w:pStyle w:val="Textbody"/>
-        <w:rPr>
-          <w:rFonts w:ascii="Arimo" w:hAnsi="Arimo" w:cs="Calibri"/>
-          <w:b/>
-        </w:rPr>
-      </w:pPr>
+        <w:numPr>
+          <w:ilvl w:val="0"/>
+          <w:numId w:val="2"/>
+        </w:numPr>
+        <w:rPr>
+          <w:rFonts w:ascii="Arimo" w:hAnsi="Arimo" w:cs="Calibri"/>
+        </w:rPr>
+      </w:pPr>
+      <w:r>
+        <w:rPr>
+          <w:rFonts w:ascii="Arimo" w:hAnsi="Arimo" w:cs="Calibri"/>
+        </w:rPr>
+        <w:t xml:space="preserve">The team structure is </w:t>
+      </w:r>
+      <w:r>
+        <w:rPr>
+          <w:rFonts w:ascii="Arimo" w:hAnsi="Arimo" w:cs="Calibri"/>
+        </w:rPr>
+        <w:t xml:space="preserve">designed to be flat with the except that one member is also the principle investigator from the sponsoring company. This does provide benefit </w:t>
+      </w:r>
+      <w:r>
+        <w:rPr>
+          <w:rFonts w:ascii="Arimo" w:hAnsi="Arimo" w:cs="Calibri"/>
+        </w:rPr>
+        <w:t xml:space="preserve">of easing the communication with the sponsor. </w:t>
+      </w:r>
     </w:p>
     <w:p>
       <w:pPr>
         <w:pStyle w:val="Textbody"/>
-        <w:rPr>
-          <w:rFonts w:ascii="Arimo" w:hAnsi="Arimo" w:cs="Calibri"/>
-          <w:b/>
-        </w:rPr>
-      </w:pPr>
+        <w:numPr>
+          <w:ilvl w:val="0"/>
+          <w:numId w:val="2"/>
+        </w:numPr>
+        <w:rPr>
+          <w:rFonts w:ascii="Arimo" w:hAnsi="Arimo" w:cs="Calibri"/>
+        </w:rPr>
+      </w:pPr>
+      <w:r>
+        <w:rPr>
+          <w:rFonts w:ascii="Arimo" w:hAnsi="Arimo" w:cs="Calibri"/>
+        </w:rPr>
+        <w:t>Who is responsible for making sure deadlines are met?</w:t>
+      </w:r>
+      <w:r>
+        <w:rPr>
+          <w:rFonts w:ascii="Arimo" w:hAnsi="Arimo" w:cs="Calibri"/>
+        </w:rPr>
+        <w:t xml:space="preserve"> </w:t>
+      </w:r>
+      <w:r>
+        <w:rPr>
+          <w:rFonts w:ascii="Arimo" w:hAnsi="Arimo" w:cs="Calibri"/>
+        </w:rPr>
+        <w:t xml:space="preserve">We will each be responsible for both our own individual modules in the project, and due to our relatively small team size, we will continually be keeping tabs on each other’s work. </w:t>
+      </w:r>
     </w:p>
     <w:p>
       <w:pPr>
         <w:pStyle w:val="Textbody"/>
-        <w:rPr>
-          <w:rFonts w:ascii="Arimo" w:hAnsi="Arimo" w:cs="Calibri"/>
-          <w:b/>
-        </w:rPr>
-      </w:pPr>
+        <w:numPr>
+          <w:ilvl w:val="0"/>
+          <w:numId w:val="2"/>
+        </w:numPr>
+        <w:rPr>
+          <w:rFonts w:ascii="Arimo" w:hAnsi="Arimo" w:cs="Calibri"/>
+        </w:rPr>
+      </w:pPr>
+      <w:r>
+        <w:rPr>
+          <w:rFonts w:ascii="Arimo" w:hAnsi="Arimo" w:cs="Calibri"/>
+        </w:rPr>
+        <w:t xml:space="preserve">Who is responsible for contacting the sponsor?  </w:t>
+      </w:r>
+      <w:r>
+        <w:rPr>
+          <w:rFonts w:ascii="Arimo" w:hAnsi="Arimo" w:cs="Calibri"/>
+        </w:rPr>
+        <w:t>Todd Schultz</w:t>
+      </w:r>
     </w:p>
     <w:p>
       <w:pPr>
         <w:pStyle w:val="Textbody"/>
-        <w:rPr>
-          <w:rFonts w:ascii="Arimo" w:hAnsi="Arimo" w:cs="Calibri"/>
-          <w:b/>
-        </w:rPr>
-      </w:pPr>
+        <w:numPr>
+          <w:ilvl w:val="0"/>
+          <w:numId w:val="2"/>
+        </w:numPr>
+        <w:rPr>
+          <w:rFonts w:ascii="Arimo" w:hAnsi="Arimo" w:cs="Calibri"/>
+        </w:rPr>
+      </w:pPr>
+      <w:r>
+        <w:rPr>
+          <w:rFonts w:ascii="Arimo" w:hAnsi="Arimo" w:cs="Calibri"/>
+        </w:rPr>
+        <w:t>Who is responsible for testing your product?</w:t>
+      </w:r>
+      <w:r>
+        <w:rPr>
+          <w:rFonts w:ascii="Arimo" w:hAnsi="Arimo" w:cs="Calibri"/>
+        </w:rPr>
+        <w:t xml:space="preserve"> All members should be able to independently test the proposed algorithms. </w:t>
+      </w:r>
     </w:p>
     <w:p>
       <w:pPr>
         <w:pStyle w:val="Textbody"/>
-        <w:rPr>
-          <w:rFonts w:ascii="Arimo" w:hAnsi="Arimo" w:cs="Calibri"/>
-          <w:b/>
-        </w:rPr>
-      </w:pPr>
-      <w:r>
-        <w:rPr>
-          <w:rFonts w:ascii="Arimo" w:hAnsi="Arimo" w:cs="Calibri"/>
-          <w:b/>
-        </w:rPr>
-        <w:t>Additional Questions:</w:t>
-      </w:r>
-      <w:r>
-        <w:rPr>
-          <w:rFonts w:ascii="Arimo" w:hAnsi="Arimo" w:cs="Calibri"/>
-          <w:b/>
-        </w:rPr>
-        <w:br/>
-      </w:r>
-      <w:r>
-        <w:rPr>
-          <w:rFonts w:ascii="Arimo" w:hAnsi="Arimo" w:cs="Calibri"/>
-          <w:b/>
-        </w:rPr>
-        <w:br/>
-        <w:t>What is your team structure?  (This could be 'hierarchical' – one person is the team lead, the others follow, 'flat' – each team member has an identical role to each other team member, or 'siloed' – each team member has an area of responsibility, and owns that area.)</w:t>
+        <w:numPr>
+          <w:ilvl w:val="0"/>
+          <w:numId w:val="2"/>
+        </w:numPr>
+        <w:rPr>
+          <w:rFonts w:ascii="Arimo" w:hAnsi="Arimo" w:cs="Calibri"/>
+        </w:rPr>
+      </w:pPr>
+      <w:r>
+        <w:rPr>
+          <w:rFonts w:ascii="Arimo" w:hAnsi="Arimo" w:cs="Calibri"/>
+        </w:rPr>
+        <w:t>Who is writing documentation?</w:t>
+      </w:r>
+      <w:r>
+        <w:rPr>
+          <w:rFonts w:ascii="Arimo" w:hAnsi="Arimo" w:cs="Calibri"/>
+        </w:rPr>
+        <w:t xml:space="preserve"> All members should contribute to the documentation. </w:t>
       </w:r>
     </w:p>
     <w:p>
@@ -1566,85 +1738,72 @@
         <w:pStyle w:val="Textbody"/>
         <w:rPr>
           <w:rFonts w:ascii="Arimo" w:hAnsi="Arimo" w:cs="Calibri"/>
-        </w:rPr>
-      </w:pPr>
-      <w:r>
-        <w:rPr>
-          <w:rFonts w:ascii="Arimo" w:hAnsi="Arimo" w:cs="Calibri"/>
-        </w:rPr>
-        <w:t xml:space="preserve">The team structure is </w:t>
-      </w:r>
-      <w:r>
-        <w:rPr>
-          <w:rFonts w:ascii="Arimo" w:hAnsi="Arimo" w:cs="Calibri"/>
-        </w:rPr>
-        <w:t xml:space="preserve">designed to be flat with the except that one member is also the principle investigator from the sponsoring company. This does provide benefit </w:t>
-      </w:r>
-      <w:r>
-        <w:rPr>
-          <w:rFonts w:ascii="Arimo" w:hAnsi="Arimo" w:cs="Calibri"/>
-        </w:rPr>
-        <w:t xml:space="preserve">of easing the communication with the sponsor. </w:t>
-      </w:r>
+          <w:b/>
+        </w:rPr>
+      </w:pPr>
     </w:p>
     <w:p>
       <w:pPr>
         <w:pStyle w:val="Textbody"/>
         <w:rPr>
           <w:rFonts w:ascii="Arimo" w:hAnsi="Arimo" w:cs="Calibri"/>
-        </w:rPr>
-      </w:pPr>
-      <w:r>
-        <w:rPr>
-          <w:rFonts w:ascii="Arimo" w:hAnsi="Arimo" w:cs="Calibri"/>
-        </w:rPr>
-        <w:t>Who is responsible for making sure deadlines are met?</w:t>
-      </w:r>
-      <w:r>
-        <w:rPr>
-          <w:rFonts w:ascii="Arimo" w:hAnsi="Arimo" w:cs="Calibri"/>
-        </w:rPr>
-        <w:t xml:space="preserve"> </w:t>
+          <w:b/>
+        </w:rPr>
+      </w:pPr>
+      <w:r>
+        <w:rPr>
+          <w:rFonts w:ascii="Arimo" w:hAnsi="Arimo" w:cs="Calibri"/>
+          <w:b/>
+        </w:rPr>
+        <w:t xml:space="preserve">What is your team's approach to communication?  </w:t>
       </w:r>
     </w:p>
     <w:p>
       <w:pPr>
         <w:pStyle w:val="Textbody"/>
-        <w:rPr>
-          <w:rFonts w:ascii="Arimo" w:hAnsi="Arimo" w:cs="Calibri"/>
-        </w:rPr>
-      </w:pPr>
-      <w:r>
-        <w:rPr>
-          <w:rFonts w:ascii="Arimo" w:hAnsi="Arimo" w:cs="Calibri"/>
-        </w:rPr>
-        <w:t xml:space="preserve">Who is responsible for contacting the sponsor?  </w:t>
-      </w:r>
-      <w:r>
-        <w:rPr>
-          <w:rFonts w:ascii="Arimo" w:hAnsi="Arimo" w:cs="Calibri"/>
-        </w:rPr>
-        <w:t>Todd Schultz</w:t>
+        <w:numPr>
+          <w:ilvl w:val="0"/>
+          <w:numId w:val="2"/>
+        </w:numPr>
+        <w:rPr>
+          <w:rFonts w:ascii="Arimo" w:hAnsi="Arimo" w:cs="Calibri"/>
+        </w:rPr>
+      </w:pPr>
+      <w:r>
+        <w:rPr>
+          <w:rFonts w:ascii="Arimo" w:hAnsi="Arimo" w:cs="Calibri"/>
+        </w:rPr>
+        <w:t>How frequently do you expect team members to check in?</w:t>
+      </w:r>
+      <w:r>
+        <w:rPr>
+          <w:rFonts w:ascii="Arimo" w:hAnsi="Arimo" w:cs="Calibri"/>
+        </w:rPr>
+        <w:t xml:space="preserve"> Checking in once a week in person is the goal with frequent communication via Slack throughout the week. </w:t>
       </w:r>
     </w:p>
     <w:p>
       <w:pPr>
         <w:pStyle w:val="Textbody"/>
-        <w:rPr>
-          <w:rFonts w:ascii="Arimo" w:hAnsi="Arimo" w:cs="Calibri"/>
-        </w:rPr>
-      </w:pPr>
-      <w:r>
-        <w:rPr>
-          <w:rFonts w:ascii="Arimo" w:hAnsi="Arimo" w:cs="Calibri"/>
-        </w:rPr>
-        <w:t>Who is responsible for testing your product?</w:t>
-      </w:r>
-      <w:r>
-        <w:rPr>
-          <w:rFonts w:ascii="Arimo" w:hAnsi="Arimo" w:cs="Calibri"/>
-        </w:rPr>
-        <w:t xml:space="preserve"> All members should be able to independently test the proposed algorithms. </w:t>
+        <w:numPr>
+          <w:ilvl w:val="0"/>
+          <w:numId w:val="2"/>
+        </w:numPr>
+        <w:rPr>
+          <w:rFonts w:ascii="Arimo" w:hAnsi="Arimo" w:cs="Calibri"/>
+        </w:rPr>
+      </w:pPr>
+      <w:r>
+        <w:rPr>
+          <w:rFonts w:ascii="Arimo" w:hAnsi="Arimo" w:cs="Calibri"/>
+        </w:rPr>
+        <w:t>Who contributes to reports to the sponsor?</w:t>
+      </w:r>
+      <w:r>
+        <w:rPr>
+          <w:rFonts w:ascii="Arimo" w:hAnsi="Arimo" w:cs="Calibri"/>
+        </w:rPr>
+        <w:t xml:space="preserve"> All members should contribute to the reports to the sponsor. </w:t>
       </w:r>
     </w:p>
     <w:p>
@@ -1652,20 +1811,9 @@
         <w:pStyle w:val="Textbody"/>
         <w:rPr>
           <w:rFonts w:ascii="Arimo" w:hAnsi="Arimo" w:cs="Calibri"/>
-        </w:rPr>
-      </w:pPr>
-      <w:r>
-        <w:rPr>
-          <w:rFonts w:ascii="Arimo" w:hAnsi="Arimo" w:cs="Calibri"/>
-        </w:rPr>
-        <w:t>Who is writing documentation?</w:t>
-      </w:r>
-      <w:r>
-        <w:rPr>
-          <w:rFonts w:ascii="Arimo" w:hAnsi="Arimo" w:cs="Calibri"/>
-        </w:rPr>
-        <w:t xml:space="preserve"> All members should contribute to the documentation. </w:t>
-      </w:r>
+          <w:b/>
+        </w:rPr>
+      </w:pPr>
     </w:p>
     <w:p>
       <w:pPr>
@@ -1675,100 +1823,66 @@
           <w:b/>
         </w:rPr>
       </w:pPr>
+      <w:r>
+        <w:rPr>
+          <w:rFonts w:ascii="Arimo" w:hAnsi="Arimo" w:cs="Calibri"/>
+          <w:b/>
+        </w:rPr>
+        <w:t>What is your team's approach to conflict resolution?</w:t>
+      </w:r>
     </w:p>
     <w:p>
       <w:pPr>
         <w:pStyle w:val="Textbody"/>
-        <w:rPr>
-          <w:rFonts w:ascii="Arimo" w:hAnsi="Arimo" w:cs="Calibri"/>
-          <w:b/>
-        </w:rPr>
-      </w:pPr>
-      <w:r>
-        <w:rPr>
-          <w:rFonts w:ascii="Arimo" w:hAnsi="Arimo" w:cs="Calibri"/>
-          <w:b/>
-        </w:rPr>
-        <w:t xml:space="preserve">What is your team's approach to communication?  </w:t>
+        <w:numPr>
+          <w:ilvl w:val="0"/>
+          <w:numId w:val="2"/>
+        </w:numPr>
+        <w:rPr>
+          <w:rFonts w:ascii="Arimo" w:hAnsi="Arimo" w:cs="Calibri"/>
+        </w:rPr>
+      </w:pPr>
+      <w:r>
+        <w:rPr>
+          <w:rFonts w:ascii="Arimo" w:hAnsi="Arimo" w:cs="Calibri"/>
+        </w:rPr>
+        <w:t>How do you raise an issue?</w:t>
+      </w:r>
+      <w:r>
+        <w:rPr>
+          <w:rFonts w:ascii="Arimo" w:hAnsi="Arimo" w:cs="Calibri"/>
+        </w:rPr>
+        <w:t xml:space="preserve"> </w:t>
+      </w:r>
+      <w:r>
+        <w:rPr>
+          <w:rFonts w:ascii="Arimo" w:hAnsi="Arimo" w:cs="Calibri"/>
+        </w:rPr>
+        <w:t>I</w:t>
+      </w:r>
+      <w:r>
+        <w:rPr>
+          <w:rFonts w:ascii="Arimo" w:hAnsi="Arimo" w:cs="Calibri"/>
+        </w:rPr>
+        <w:t xml:space="preserve">ssues regarding technical problems should be raised in the GitHub issue tracker, personal issues should be raised in the preferred communication channel or in person. </w:t>
       </w:r>
     </w:p>
     <w:p>
       <w:pPr>
         <w:pStyle w:val="Textbody"/>
-        <w:rPr>
-          <w:rFonts w:ascii="Arimo" w:hAnsi="Arimo" w:cs="Calibri"/>
-        </w:rPr>
-      </w:pPr>
-      <w:r>
-        <w:rPr>
-          <w:rFonts w:ascii="Arimo" w:hAnsi="Arimo" w:cs="Calibri"/>
-        </w:rPr>
-        <w:t>How frequently do you expect team members to check in?</w:t>
-      </w:r>
-      <w:r>
-        <w:rPr>
-          <w:rFonts w:ascii="Arimo" w:hAnsi="Arimo" w:cs="Calibri"/>
-        </w:rPr>
-        <w:t xml:space="preserve"> Checking in once a week in person is the goal with frequent communication via Slack throughout the week. </w:t>
-      </w:r>
-    </w:p>
-    <w:p>
-      <w:pPr>
-        <w:pStyle w:val="Textbody"/>
-        <w:rPr>
-          <w:rFonts w:ascii="Arimo" w:hAnsi="Arimo" w:cs="Calibri"/>
-        </w:rPr>
-      </w:pPr>
-      <w:r>
-        <w:rPr>
-          <w:rFonts w:ascii="Arimo" w:hAnsi="Arimo" w:cs="Calibri"/>
-        </w:rPr>
-        <w:t>Who contributes to reports to the sponsor?</w:t>
-      </w:r>
-      <w:r>
-        <w:rPr>
-          <w:rFonts w:ascii="Arimo" w:hAnsi="Arimo" w:cs="Calibri"/>
-        </w:rPr>
-        <w:t xml:space="preserve"> All members should contribute to the reports to the sponsor. </w:t>
-      </w:r>
-    </w:p>
-    <w:p>
-      <w:pPr>
-        <w:pStyle w:val="Textbody"/>
-        <w:rPr>
-          <w:rFonts w:ascii="Arimo" w:hAnsi="Arimo" w:cs="Calibri"/>
-          <w:b/>
-        </w:rPr>
-      </w:pPr>
-    </w:p>
-    <w:p>
-      <w:pPr>
-        <w:pStyle w:val="Textbody"/>
-        <w:rPr>
-          <w:rFonts w:ascii="Arimo" w:hAnsi="Arimo" w:cs="Calibri"/>
-          <w:b/>
-        </w:rPr>
-      </w:pPr>
-      <w:r>
-        <w:rPr>
-          <w:rFonts w:ascii="Arimo" w:hAnsi="Arimo" w:cs="Calibri"/>
-          <w:b/>
-        </w:rPr>
-        <w:t>What is your team's approach to conflict resolution?</w:t>
-      </w:r>
-    </w:p>
-    <w:p>
-      <w:pPr>
-        <w:pStyle w:val="Textbody"/>
-        <w:rPr>
-          <w:rFonts w:ascii="Arimo" w:hAnsi="Arimo" w:cs="Calibri"/>
-        </w:rPr>
-      </w:pPr>
-      <w:r>
-        <w:rPr>
-          <w:rFonts w:ascii="Arimo" w:hAnsi="Arimo" w:cs="Calibri"/>
-        </w:rPr>
-        <w:t>How do you raise an issue?</w:t>
+        <w:numPr>
+          <w:ilvl w:val="0"/>
+          <w:numId w:val="2"/>
+        </w:numPr>
+        <w:rPr>
+          <w:rFonts w:ascii="Arimo" w:hAnsi="Arimo" w:cs="Calibri"/>
+        </w:rPr>
+      </w:pPr>
+      <w:r>
+        <w:rPr>
+          <w:rFonts w:ascii="Arimo" w:hAnsi="Arimo" w:cs="Calibri"/>
+        </w:rPr>
+        <w:t>What is your process for deciding contentious decisions?</w:t>
       </w:r>
       <w:r>
         <w:rPr>
@@ -1776,42 +1890,6 @@
         </w:rPr>
         <w:t xml:space="preserve"> </w:t>
       </w:r>
-    </w:p>
-    <w:p>
-      <w:pPr>
-        <w:pStyle w:val="Textbody"/>
-        <w:rPr>
-          <w:rFonts w:ascii="Arimo" w:hAnsi="Arimo" w:cs="Calibri"/>
-        </w:rPr>
-      </w:pPr>
-      <w:r>
-        <w:rPr>
-          <w:rFonts w:ascii="Arimo" w:hAnsi="Arimo" w:cs="Calibri"/>
-        </w:rPr>
-        <w:t xml:space="preserve">Issues regarding technical problems should be raised in the GitHub issue tracker, personal issues should be raised in the preferred communication channel or in person. </w:t>
-      </w:r>
-    </w:p>
-    <w:p>
-      <w:pPr>
-        <w:pStyle w:val="Textbody"/>
-        <w:rPr>
-          <w:rFonts w:ascii="Arimo" w:hAnsi="Arimo" w:cs="Calibri"/>
-        </w:rPr>
-      </w:pPr>
-      <w:r>
-        <w:rPr>
-          <w:rFonts w:ascii="Arimo" w:hAnsi="Arimo" w:cs="Calibri"/>
-        </w:rPr>
-        <w:t>What is your process for deciding contentious decisions?</w:t>
-      </w:r>
-    </w:p>
-    <w:p>
-      <w:pPr>
-        <w:pStyle w:val="Textbody"/>
-        <w:rPr>
-          <w:rFonts w:ascii="Arimo" w:hAnsi="Arimo" w:cs="Calibri"/>
-        </w:rPr>
-      </w:pPr>
       <w:r>
         <w:rPr>
           <w:rFonts w:ascii="Arimo" w:hAnsi="Arimo" w:cs="Calibri"/>
@@ -1931,6 +2009,118 @@
 <file path=word/numbering.xml><?xml version="1.0" encoding="utf-8"?>
 <w:numbering xmlns:wpc="http://schemas.microsoft.com/office/word/2010/wordprocessingCanvas" xmlns:cx="http://schemas.microsoft.com/office/drawing/2014/chartex" xmlns:cx1="http://schemas.microsoft.com/office/drawing/2015/9/8/chartex" xmlns:cx2="http://schemas.microsoft.com/office/drawing/2015/10/21/chartex" xmlns:cx3="http://schemas.microsoft.com/office/drawing/2016/5/9/chartex" xmlns:cx4="http://schemas.microsoft.com/office/drawing/2016/5/10/chartex" xmlns:cx5="http://schemas.microsoft.com/office/drawing/2016/5/11/chartex" xmlns:cx6="http://schemas.microsoft.com/office/drawing/2016/5/12/chartex" xmlns:cx7="http://schemas.microsoft.com/office/drawing/2016/5/13/chartex" xmlns:cx8="http://schemas.microsoft.com/office/drawing/2016/5/14/chartex" xmlns:mc="http://schemas.openxmlformats.org/markup-compatibility/2006" xmlns:aink="http://schemas.microsoft.com/office/drawing/2016/ink" xmlns:am3d="http://schemas.microsoft.com/office/drawing/2017/model3d" xmlns:o="urn:schemas-microsoft-com:office:office" xmlns:r="http://schemas.openxmlformats.org/officeDocument/2006/relationships" xmlns:m="http://schemas.openxmlformats.org/officeDocument/2006/math" xmlns:v="urn:schemas-microsoft-com:vml" xmlns:wp14="http://schemas.microsoft.com/office/word/2010/wordprocessingDrawing" xmlns:wp="http://schemas.openxmlformats.org/drawingml/2006/wordprocessingDrawing" xmlns:w10="urn:schemas-microsoft-com:office:word" xmlns:w="http://schemas.openxmlformats.org/wordprocessingml/2006/main" xmlns:w14="http://schemas.microsoft.com/office/word/2010/wordml" xmlns:w15="http://schemas.microsoft.com/office/word/2012/wordml" xmlns:w16cid="http://schemas.microsoft.com/office/word/2016/wordml/cid" xmlns:w16se="http://schemas.microsoft.com/office/word/2015/wordml/symex" xmlns:wpg="http://schemas.microsoft.com/office/word/2010/wordprocessingGroup" xmlns:wpi="http://schemas.microsoft.com/office/word/2010/wordprocessingInk" xmlns:wne="http://schemas.microsoft.com/office/word/2006/wordml" xmlns:wps="http://schemas.microsoft.com/office/word/2010/wordprocessingShape" mc:Ignorable="w14 w15 w16se w16cid wp14">
   <w:abstractNum w:abstractNumId="0" w15:restartNumberingAfterBreak="0">
+    <w:nsid w:val="28DF3047"/>
+    <w:multiLevelType w:val="hybridMultilevel"/>
+    <w:tmpl w:val="36D2A830"/>
+    <w:lvl w:ilvl="0" w:tplc="601EE350">
+      <w:numFmt w:val="bullet"/>
+      <w:lvlText w:val="-"/>
+      <w:lvlJc w:val="left"/>
+      <w:pPr>
+        <w:ind w:left="720" w:hanging="360"/>
+      </w:pPr>
+      <w:rPr>
+        <w:rFonts w:ascii="Arimo" w:eastAsia="Times New Roman" w:hAnsi="Arimo" w:cs="Calibri" w:hint="default"/>
+      </w:rPr>
+    </w:lvl>
+    <w:lvl w:ilvl="1" w:tplc="04090003" w:tentative="1">
+      <w:start w:val="1"/>
+      <w:numFmt w:val="bullet"/>
+      <w:lvlText w:val="o"/>
+      <w:lvlJc w:val="left"/>
+      <w:pPr>
+        <w:ind w:left="1440" w:hanging="360"/>
+      </w:pPr>
+      <w:rPr>
+        <w:rFonts w:ascii="Courier New" w:hAnsi="Courier New" w:cs="Courier New" w:hint="default"/>
+      </w:rPr>
+    </w:lvl>
+    <w:lvl w:ilvl="2" w:tplc="04090005" w:tentative="1">
+      <w:start w:val="1"/>
+      <w:numFmt w:val="bullet"/>
+      <w:lvlText w:val=""/>
+      <w:lvlJc w:val="left"/>
+      <w:pPr>
+        <w:ind w:left="2160" w:hanging="360"/>
+      </w:pPr>
+      <w:rPr>
+        <w:rFonts w:ascii="Wingdings" w:hAnsi="Wingdings" w:hint="default"/>
+      </w:rPr>
+    </w:lvl>
+    <w:lvl w:ilvl="3" w:tplc="04090001" w:tentative="1">
+      <w:start w:val="1"/>
+      <w:numFmt w:val="bullet"/>
+      <w:lvlText w:val=""/>
+      <w:lvlJc w:val="left"/>
+      <w:pPr>
+        <w:ind w:left="2880" w:hanging="360"/>
+      </w:pPr>
+      <w:rPr>
+        <w:rFonts w:ascii="Symbol" w:hAnsi="Symbol" w:hint="default"/>
+      </w:rPr>
+    </w:lvl>
+    <w:lvl w:ilvl="4" w:tplc="04090003" w:tentative="1">
+      <w:start w:val="1"/>
+      <w:numFmt w:val="bullet"/>
+      <w:lvlText w:val="o"/>
+      <w:lvlJc w:val="left"/>
+      <w:pPr>
+        <w:ind w:left="3600" w:hanging="360"/>
+      </w:pPr>
+      <w:rPr>
+        <w:rFonts w:ascii="Courier New" w:hAnsi="Courier New" w:cs="Courier New" w:hint="default"/>
+      </w:rPr>
+    </w:lvl>
+    <w:lvl w:ilvl="5" w:tplc="04090005" w:tentative="1">
+      <w:start w:val="1"/>
+      <w:numFmt w:val="bullet"/>
+      <w:lvlText w:val=""/>
+      <w:lvlJc w:val="left"/>
+      <w:pPr>
+        <w:ind w:left="4320" w:hanging="360"/>
+      </w:pPr>
+      <w:rPr>
+        <w:rFonts w:ascii="Wingdings" w:hAnsi="Wingdings" w:hint="default"/>
+      </w:rPr>
+    </w:lvl>
+    <w:lvl w:ilvl="6" w:tplc="04090001" w:tentative="1">
+      <w:start w:val="1"/>
+      <w:numFmt w:val="bullet"/>
+      <w:lvlText w:val=""/>
+      <w:lvlJc w:val="left"/>
+      <w:pPr>
+        <w:ind w:left="5040" w:hanging="360"/>
+      </w:pPr>
+      <w:rPr>
+        <w:rFonts w:ascii="Symbol" w:hAnsi="Symbol" w:hint="default"/>
+      </w:rPr>
+    </w:lvl>
+    <w:lvl w:ilvl="7" w:tplc="04090003" w:tentative="1">
+      <w:start w:val="1"/>
+      <w:numFmt w:val="bullet"/>
+      <w:lvlText w:val="o"/>
+      <w:lvlJc w:val="left"/>
+      <w:pPr>
+        <w:ind w:left="5760" w:hanging="360"/>
+      </w:pPr>
+      <w:rPr>
+        <w:rFonts w:ascii="Courier New" w:hAnsi="Courier New" w:cs="Courier New" w:hint="default"/>
+      </w:rPr>
+    </w:lvl>
+    <w:lvl w:ilvl="8" w:tplc="04090005" w:tentative="1">
+      <w:start w:val="1"/>
+      <w:numFmt w:val="bullet"/>
+      <w:lvlText w:val=""/>
+      <w:lvlJc w:val="left"/>
+      <w:pPr>
+        <w:ind w:left="6480" w:hanging="360"/>
+      </w:pPr>
+      <w:rPr>
+        <w:rFonts w:ascii="Wingdings" w:hAnsi="Wingdings" w:hint="default"/>
+      </w:rPr>
+    </w:lvl>
+  </w:abstractNum>
+  <w:abstractNum w:abstractNumId="1" w15:restartNumberingAfterBreak="0">
     <w:nsid w:val="407D40C2"/>
     <w:multiLevelType w:val="multilevel"/>
     <w:tmpl w:val="29A06CEA"/>
@@ -2005,8 +2195,103 @@
       </w:pPr>
     </w:lvl>
   </w:abstractNum>
+  <w:abstractNum w:abstractNumId="2" w15:restartNumberingAfterBreak="0">
+    <w:nsid w:val="67DE77D8"/>
+    <w:multiLevelType w:val="hybridMultilevel"/>
+    <w:tmpl w:val="430C8746"/>
+    <w:lvl w:ilvl="0" w:tplc="D062C2CA">
+      <w:start w:val="1"/>
+      <w:numFmt w:val="upperRoman"/>
+      <w:lvlText w:val="%1-"/>
+      <w:lvlJc w:val="left"/>
+      <w:pPr>
+        <w:ind w:left="1080" w:hanging="720"/>
+      </w:pPr>
+      <w:rPr>
+        <w:rFonts w:hint="default"/>
+      </w:rPr>
+    </w:lvl>
+    <w:lvl w:ilvl="1" w:tplc="04090019" w:tentative="1">
+      <w:start w:val="1"/>
+      <w:numFmt w:val="lowerLetter"/>
+      <w:lvlText w:val="%2."/>
+      <w:lvlJc w:val="left"/>
+      <w:pPr>
+        <w:ind w:left="1440" w:hanging="360"/>
+      </w:pPr>
+    </w:lvl>
+    <w:lvl w:ilvl="2" w:tplc="0409001B" w:tentative="1">
+      <w:start w:val="1"/>
+      <w:numFmt w:val="lowerRoman"/>
+      <w:lvlText w:val="%3."/>
+      <w:lvlJc w:val="right"/>
+      <w:pPr>
+        <w:ind w:left="2160" w:hanging="180"/>
+      </w:pPr>
+    </w:lvl>
+    <w:lvl w:ilvl="3" w:tplc="0409000F" w:tentative="1">
+      <w:start w:val="1"/>
+      <w:numFmt w:val="decimal"/>
+      <w:lvlText w:val="%4."/>
+      <w:lvlJc w:val="left"/>
+      <w:pPr>
+        <w:ind w:left="2880" w:hanging="360"/>
+      </w:pPr>
+    </w:lvl>
+    <w:lvl w:ilvl="4" w:tplc="04090019" w:tentative="1">
+      <w:start w:val="1"/>
+      <w:numFmt w:val="lowerLetter"/>
+      <w:lvlText w:val="%5."/>
+      <w:lvlJc w:val="left"/>
+      <w:pPr>
+        <w:ind w:left="3600" w:hanging="360"/>
+      </w:pPr>
+    </w:lvl>
+    <w:lvl w:ilvl="5" w:tplc="0409001B" w:tentative="1">
+      <w:start w:val="1"/>
+      <w:numFmt w:val="lowerRoman"/>
+      <w:lvlText w:val="%6."/>
+      <w:lvlJc w:val="right"/>
+      <w:pPr>
+        <w:ind w:left="4320" w:hanging="180"/>
+      </w:pPr>
+    </w:lvl>
+    <w:lvl w:ilvl="6" w:tplc="0409000F" w:tentative="1">
+      <w:start w:val="1"/>
+      <w:numFmt w:val="decimal"/>
+      <w:lvlText w:val="%7."/>
+      <w:lvlJc w:val="left"/>
+      <w:pPr>
+        <w:ind w:left="5040" w:hanging="360"/>
+      </w:pPr>
+    </w:lvl>
+    <w:lvl w:ilvl="7" w:tplc="04090019" w:tentative="1">
+      <w:start w:val="1"/>
+      <w:numFmt w:val="lowerLetter"/>
+      <w:lvlText w:val="%8."/>
+      <w:lvlJc w:val="left"/>
+      <w:pPr>
+        <w:ind w:left="5760" w:hanging="360"/>
+      </w:pPr>
+    </w:lvl>
+    <w:lvl w:ilvl="8" w:tplc="0409001B" w:tentative="1">
+      <w:start w:val="1"/>
+      <w:numFmt w:val="lowerRoman"/>
+      <w:lvlText w:val="%9."/>
+      <w:lvlJc w:val="right"/>
+      <w:pPr>
+        <w:ind w:left="6480" w:hanging="180"/>
+      </w:pPr>
+    </w:lvl>
+  </w:abstractNum>
   <w:num w:numId="1">
+    <w:abstractNumId w:val="1"/>
+  </w:num>
+  <w:num w:numId="2">
     <w:abstractNumId w:val="0"/>
+  </w:num>
+  <w:num w:numId="3">
+    <w:abstractNumId w:val="2"/>
   </w:num>
 </w:numbering>
 </file>

</xml_diff>